<commit_message>
Updated app layout to version 2
</commit_message>
<xml_diff>
--- a/Docs/Course_Node_Express_React_Project_Summary.docx
+++ b/Docs/Course_Node_Express_React_Project_Summary.docx
@@ -5742,7 +5742,7 @@
                 <w:rtl w:val="0"/>
                 <w:lang w:val="en-US"/>
               </w:rPr>
-              <w:t>Groups</w:t>
+              <w:t>Companies</w:t>
             </w:r>
           </w:p>
         </w:tc>
@@ -5789,7 +5789,7 @@
                 <w:rtl w:val="0"/>
                 <w:lang w:val="en-US"/>
               </w:rPr>
-              <w:t>Groups</w:t>
+              <w:t>Companies</w:t>
             </w:r>
             <w:r>
               <w:rPr>
@@ -5807,33 +5807,15 @@
                 <w:rtl w:val="0"/>
                 <w:lang w:val="en-US"/>
               </w:rPr>
-              <w:t>Group</w:t>
-            </w:r>
-            <w:r>
-              <w:rPr>
-                <w:rFonts w:ascii="Arial" w:hAnsi="Arial"/>
-                <w:rtl w:val="0"/>
-                <w:lang w:val="en-US"/>
-              </w:rPr>
-              <w:t xml:space="preserve"> (Id is auto-</w:t>
-            </w:r>
-          </w:p>
-          <w:p>
-            <w:pPr>
-              <w:pStyle w:val="Body A"/>
-              <w:spacing w:after="0" w:line="240" w:lineRule="auto"/>
-              <w:rPr>
-                <w:rFonts w:ascii="Arial" w:cs="Arial" w:hAnsi="Arial" w:eastAsia="Arial"/>
-                <w:lang w:val="en-US"/>
-              </w:rPr>
-            </w:pPr>
-            <w:r>
-              <w:rPr>
-                <w:rFonts w:ascii="Arial" w:hAnsi="Arial"/>
-                <w:rtl w:val="0"/>
-                <w:lang w:val="en-US"/>
-              </w:rPr>
-              <w:t xml:space="preserve">filled). Normal </w:t>
+              <w:t>Company</w:t>
+            </w:r>
+            <w:r>
+              <w:rPr>
+                <w:rFonts w:ascii="Arial" w:hAnsi="Arial"/>
+                <w:rtl w:val="0"/>
+                <w:lang w:val="en-US"/>
+              </w:rPr>
+              <w:t xml:space="preserve"> (Id is auto-filled). Normal </w:t>
             </w:r>
             <w:r>
               <w:rPr>
@@ -5865,7 +5847,15 @@
                 <w:rtl w:val="0"/>
                 <w:lang w:val="en-US"/>
               </w:rPr>
-              <w:t>Group with 2 people (Family).</w:t>
+              <w:t>Company</w:t>
+            </w:r>
+            <w:r>
+              <w:rPr>
+                <w:rFonts w:ascii="Arial" w:hAnsi="Arial"/>
+                <w:rtl w:val="0"/>
+                <w:lang w:val="en-US"/>
+              </w:rPr>
+              <w:t xml:space="preserve"> with 2 people (Family).</w:t>
             </w:r>
           </w:p>
         </w:tc>
@@ -5902,7 +5892,17 @@
                 <w:rtl w:val="0"/>
                 <w:lang w:val="en-US"/>
               </w:rPr>
-              <w:t>/api/groups</w:t>
+              <w:t>/api/</w:t>
+            </w:r>
+            <w:r>
+              <w:rPr>
+                <w:rFonts w:ascii="Arial" w:hAnsi="Arial"/>
+                <w:i w:val="1"/>
+                <w:iCs w:val="1"/>
+                <w:rtl w:val="0"/>
+                <w:lang w:val="en-US"/>
+              </w:rPr>
+              <w:t>companies</w:t>
             </w:r>
           </w:p>
         </w:tc>
@@ -5955,7 +5955,7 @@
                 <w:rtl w:val="0"/>
                 <w:lang w:val="en-US"/>
               </w:rPr>
-              <w:t>Group</w:t>
+              <w:t>Company</w:t>
             </w:r>
           </w:p>
         </w:tc>
@@ -5988,7 +5988,23 @@
                 <w:rtl w:val="0"/>
                 <w:lang w:val="en-US"/>
               </w:rPr>
-              <w:t>GET, PUT, DELETE Group with specified</w:t>
+              <w:t xml:space="preserve">GET, PUT, DELETE </w:t>
+            </w:r>
+            <w:r>
+              <w:rPr>
+                <w:rFonts w:ascii="Arial" w:hAnsi="Arial"/>
+                <w:rtl w:val="0"/>
+                <w:lang w:val="en-US"/>
+              </w:rPr>
+              <w:t>Company</w:t>
+            </w:r>
+            <w:r>
+              <w:rPr>
+                <w:rFonts w:ascii="Arial" w:hAnsi="Arial"/>
+                <w:rtl w:val="0"/>
+                <w:lang w:val="en-US"/>
+              </w:rPr>
+              <w:t xml:space="preserve"> with specified</w:t>
             </w:r>
             <w:r>
               <w:rPr>
@@ -6053,7 +6069,7 @@
                 <w:rtl w:val="0"/>
                 <w:lang w:val="en-US"/>
               </w:rPr>
-              <w:t>groups/{groupId}</w:t>
+              <w:t>groups/{Company}</w:t>
             </w:r>
           </w:p>
         </w:tc>
@@ -7033,6 +7049,1128 @@
                 <w:rtl w:val="0"/>
               </w:rPr>
               <w:t>/api/votes/{voteId}/results/{resultId}</w:t>
+            </w:r>
+          </w:p>
+        </w:tc>
+      </w:tr>
+      <w:tr>
+        <w:tblPrEx>
+          <w:shd w:val="clear" w:color="auto" w:fill="ced7e7"/>
+        </w:tblPrEx>
+        <w:trPr>
+          <w:trHeight w:val="1078" w:hRule="atLeast"/>
+        </w:trPr>
+        <w:tc>
+          <w:tcPr>
+            <w:tcW w:type="dxa" w:w="1986"/>
+            <w:tcBorders>
+              <w:top w:val="single" w:color="000000" w:sz="4" w:space="0" w:shadow="0" w:frame="0"/>
+              <w:left w:val="single" w:color="000000" w:sz="4" w:space="0" w:shadow="0" w:frame="0"/>
+              <w:bottom w:val="single" w:color="000000" w:sz="4" w:space="0" w:shadow="0" w:frame="0"/>
+              <w:right w:val="single" w:color="000000" w:sz="4" w:space="0" w:shadow="0" w:frame="0"/>
+            </w:tcBorders>
+            <w:shd w:val="clear" w:color="auto" w:fill="fdeada"/>
+            <w:tcMar>
+              <w:top w:type="dxa" w:w="80"/>
+              <w:left w:type="dxa" w:w="80"/>
+              <w:bottom w:type="dxa" w:w="80"/>
+              <w:right w:type="dxa" w:w="80"/>
+            </w:tcMar>
+            <w:vAlign w:val="top"/>
+          </w:tcPr>
+          <w:p>
+            <w:pPr>
+              <w:keepNext w:val="0"/>
+              <w:keepLines w:val="0"/>
+              <w:pageBreakBefore w:val="0"/>
+              <w:widowControl w:val="1"/>
+              <w:shd w:val="clear" w:color="auto" w:fill="auto"/>
+              <w:tabs>
+                <w:tab w:val="left" w:pos="432"/>
+              </w:tabs>
+              <w:suppressAutoHyphens w:val="0"/>
+              <w:bidi w:val="0"/>
+              <w:spacing w:before="0" w:after="0" w:line="240" w:lineRule="auto"/>
+              <w:ind w:left="0" w:right="0" w:firstLine="0"/>
+              <w:jc w:val="left"/>
+              <w:outlineLvl w:val="9"/>
+              <w:rPr>
+                <w:rtl w:val="0"/>
+              </w:rPr>
+            </w:pPr>
+            <w:r>
+              <w:rPr>
+                <w:rFonts w:ascii="Arial" w:cs="Cambria" w:hAnsi="Arial" w:eastAsia="Cambria"/>
+                <w:b w:val="1"/>
+                <w:bCs w:val="1"/>
+                <w:i w:val="0"/>
+                <w:iCs w:val="0"/>
+                <w:caps w:val="0"/>
+                <w:smallCaps w:val="0"/>
+                <w:strike w:val="0"/>
+                <w:dstrike w:val="0"/>
+                <w:outline w:val="0"/>
+                <w:color w:val="000000"/>
+                <w:spacing w:val="0"/>
+                <w:kern w:val="0"/>
+                <w:position w:val="0"/>
+                <w:sz w:val="22"/>
+                <w:szCs w:val="22"/>
+                <w:u w:val="none" w:color="000000"/>
+                <w:vertAlign w:val="baseline"/>
+                <w:rtl w:val="0"/>
+                <w14:textOutline>
+                  <w14:noFill/>
+                </w14:textOutline>
+                <w14:textFill>
+                  <w14:solidFill>
+                    <w14:srgbClr w14:val="000000"/>
+                  </w14:solidFill>
+                </w14:textFill>
+              </w:rPr>
+              <w:t>13.  Accounts</w:t>
+            </w:r>
+          </w:p>
+        </w:tc>
+        <w:tc>
+          <w:tcPr>
+            <w:tcW w:type="dxa" w:w="4484"/>
+            <w:tcBorders>
+              <w:top w:val="single" w:color="000000" w:sz="4" w:space="0" w:shadow="0" w:frame="0"/>
+              <w:left w:val="single" w:color="000000" w:sz="4" w:space="0" w:shadow="0" w:frame="0"/>
+              <w:bottom w:val="single" w:color="000000" w:sz="4" w:space="0" w:shadow="0" w:frame="0"/>
+              <w:right w:val="single" w:color="000000" w:sz="4" w:space="0" w:shadow="0" w:frame="0"/>
+            </w:tcBorders>
+            <w:shd w:val="clear" w:color="auto" w:fill="auto"/>
+            <w:tcMar>
+              <w:top w:type="dxa" w:w="80"/>
+              <w:left w:type="dxa" w:w="80"/>
+              <w:bottom w:type="dxa" w:w="80"/>
+              <w:right w:type="dxa" w:w="80"/>
+            </w:tcMar>
+            <w:vAlign w:val="top"/>
+          </w:tcPr>
+          <w:p>
+            <w:pPr>
+              <w:pStyle w:val="Default"/>
+              <w:bidi w:val="0"/>
+              <w:spacing w:line="340" w:lineRule="atLeast"/>
+              <w:ind w:left="0" w:right="0" w:firstLine="0"/>
+              <w:jc w:val="left"/>
+              <w:rPr>
+                <w:rtl w:val="0"/>
+              </w:rPr>
+            </w:pPr>
+            <w:r>
+              <w:rPr>
+                <w:rFonts w:ascii="Arial" w:hAnsi="Arial"/>
+                <w:rtl w:val="0"/>
+              </w:rPr>
+              <w:t>GET Accounts and POST new Account</w:t>
+            </w:r>
+          </w:p>
+          <w:p>
+            <w:pPr>
+              <w:pStyle w:val="Default"/>
+              <w:bidi w:val="0"/>
+              <w:spacing w:line="340" w:lineRule="atLeast"/>
+              <w:ind w:left="0" w:right="0" w:firstLine="0"/>
+              <w:jc w:val="left"/>
+              <w:rPr>
+                <w:rtl w:val="0"/>
+              </w:rPr>
+            </w:pPr>
+          </w:p>
+          <w:p>
+            <w:pPr>
+              <w:pStyle w:val="Default"/>
+              <w:bidi w:val="0"/>
+              <w:spacing w:line="340" w:lineRule="atLeast"/>
+              <w:ind w:left="0" w:right="0" w:firstLine="0"/>
+              <w:jc w:val="left"/>
+              <w:rPr>
+                <w:rtl w:val="0"/>
+              </w:rPr>
+            </w:pPr>
+            <w:r>
+              <w:rPr>
+                <w:rFonts w:ascii="Arial" w:hAnsi="Arial"/>
+                <w:rtl w:val="0"/>
+              </w:rPr>
+              <w:t>GET, PUT, DELETE specific Account</w:t>
+            </w:r>
+          </w:p>
+        </w:tc>
+        <w:tc>
+          <w:tcPr>
+            <w:tcW w:type="dxa" w:w="2771"/>
+            <w:tcBorders>
+              <w:top w:val="single" w:color="000000" w:sz="4" w:space="0" w:shadow="0" w:frame="0"/>
+              <w:left w:val="single" w:color="000000" w:sz="4" w:space="0" w:shadow="0" w:frame="0"/>
+              <w:bottom w:val="single" w:color="000000" w:sz="4" w:space="0" w:shadow="0" w:frame="0"/>
+              <w:right w:val="single" w:color="000000" w:sz="4" w:space="0" w:shadow="0" w:frame="0"/>
+            </w:tcBorders>
+            <w:shd w:val="clear" w:color="auto" w:fill="auto"/>
+            <w:tcMar>
+              <w:top w:type="dxa" w:w="80"/>
+              <w:left w:type="dxa" w:w="80"/>
+              <w:bottom w:type="dxa" w:w="80"/>
+              <w:right w:type="dxa" w:w="80"/>
+            </w:tcMar>
+            <w:vAlign w:val="top"/>
+          </w:tcPr>
+          <w:p>
+            <w:pPr>
+              <w:pStyle w:val="Default"/>
+              <w:bidi w:val="0"/>
+              <w:spacing w:line="340" w:lineRule="atLeast"/>
+              <w:ind w:left="0" w:right="0" w:firstLine="0"/>
+              <w:jc w:val="left"/>
+              <w:rPr>
+                <w:rtl w:val="0"/>
+              </w:rPr>
+            </w:pPr>
+            <w:r>
+              <w:rPr>
+                <w:rFonts w:ascii="Arial" w:hAnsi="Arial"/>
+                <w:i w:val="1"/>
+                <w:iCs w:val="1"/>
+                <w:rtl w:val="0"/>
+              </w:rPr>
+              <w:t>/api/accounts</w:t>
+            </w:r>
+          </w:p>
+          <w:p>
+            <w:pPr>
+              <w:pStyle w:val="Default"/>
+              <w:bidi w:val="0"/>
+              <w:spacing w:line="340" w:lineRule="atLeast"/>
+              <w:ind w:left="0" w:right="0" w:firstLine="0"/>
+              <w:jc w:val="left"/>
+              <w:rPr>
+                <w:rtl w:val="0"/>
+              </w:rPr>
+            </w:pPr>
+          </w:p>
+          <w:p>
+            <w:pPr>
+              <w:pStyle w:val="Default"/>
+              <w:bidi w:val="0"/>
+              <w:spacing w:line="340" w:lineRule="atLeast"/>
+              <w:ind w:left="0" w:right="0" w:firstLine="0"/>
+              <w:jc w:val="left"/>
+              <w:rPr>
+                <w:rtl w:val="0"/>
+              </w:rPr>
+            </w:pPr>
+            <w:r>
+              <w:rPr>
+                <w:rFonts w:ascii="Arial" w:hAnsi="Arial"/>
+                <w:i w:val="1"/>
+                <w:iCs w:val="1"/>
+                <w:rtl w:val="0"/>
+              </w:rPr>
+              <w:t>/api/accounts/{accountsId}</w:t>
+            </w:r>
+          </w:p>
+        </w:tc>
+      </w:tr>
+      <w:tr>
+        <w:tblPrEx>
+          <w:shd w:val="clear" w:color="auto" w:fill="ced7e7"/>
+        </w:tblPrEx>
+        <w:trPr>
+          <w:trHeight w:val="1078" w:hRule="atLeast"/>
+        </w:trPr>
+        <w:tc>
+          <w:tcPr>
+            <w:tcW w:type="dxa" w:w="1986"/>
+            <w:tcBorders>
+              <w:top w:val="single" w:color="000000" w:sz="4" w:space="0" w:shadow="0" w:frame="0"/>
+              <w:left w:val="single" w:color="000000" w:sz="4" w:space="0" w:shadow="0" w:frame="0"/>
+              <w:bottom w:val="single" w:color="000000" w:sz="4" w:space="0" w:shadow="0" w:frame="0"/>
+              <w:right w:val="single" w:color="000000" w:sz="4" w:space="0" w:shadow="0" w:frame="0"/>
+            </w:tcBorders>
+            <w:shd w:val="clear" w:color="auto" w:fill="fdeada"/>
+            <w:tcMar>
+              <w:top w:type="dxa" w:w="80"/>
+              <w:left w:type="dxa" w:w="80"/>
+              <w:bottom w:type="dxa" w:w="80"/>
+              <w:right w:type="dxa" w:w="80"/>
+            </w:tcMar>
+            <w:vAlign w:val="top"/>
+          </w:tcPr>
+          <w:p>
+            <w:pPr>
+              <w:keepNext w:val="0"/>
+              <w:keepLines w:val="0"/>
+              <w:pageBreakBefore w:val="0"/>
+              <w:widowControl w:val="1"/>
+              <w:shd w:val="clear" w:color="auto" w:fill="auto"/>
+              <w:tabs>
+                <w:tab w:val="left" w:pos="432"/>
+              </w:tabs>
+              <w:suppressAutoHyphens w:val="0"/>
+              <w:bidi w:val="0"/>
+              <w:spacing w:before="0" w:after="0" w:line="240" w:lineRule="auto"/>
+              <w:ind w:left="0" w:right="0" w:firstLine="0"/>
+              <w:jc w:val="left"/>
+              <w:outlineLvl w:val="9"/>
+              <w:rPr>
+                <w:rtl w:val="0"/>
+              </w:rPr>
+            </w:pPr>
+            <w:r>
+              <w:rPr>
+                <w:rFonts w:ascii="Arial" w:cs="Cambria" w:hAnsi="Arial" w:eastAsia="Cambria"/>
+                <w:b w:val="1"/>
+                <w:bCs w:val="1"/>
+                <w:i w:val="0"/>
+                <w:iCs w:val="0"/>
+                <w:caps w:val="0"/>
+                <w:smallCaps w:val="0"/>
+                <w:strike w:val="0"/>
+                <w:dstrike w:val="0"/>
+                <w:outline w:val="0"/>
+                <w:color w:val="000000"/>
+                <w:spacing w:val="0"/>
+                <w:kern w:val="0"/>
+                <w:position w:val="0"/>
+                <w:sz w:val="22"/>
+                <w:szCs w:val="22"/>
+                <w:u w:val="none" w:color="000000"/>
+                <w:vertAlign w:val="baseline"/>
+                <w:rtl w:val="0"/>
+                <w14:textOutline>
+                  <w14:noFill/>
+                </w14:textOutline>
+                <w14:textFill>
+                  <w14:solidFill>
+                    <w14:srgbClr w14:val="000000"/>
+                  </w14:solidFill>
+                </w14:textFill>
+              </w:rPr>
+              <w:t>14.  Families</w:t>
+            </w:r>
+          </w:p>
+        </w:tc>
+        <w:tc>
+          <w:tcPr>
+            <w:tcW w:type="dxa" w:w="4484"/>
+            <w:tcBorders>
+              <w:top w:val="single" w:color="000000" w:sz="4" w:space="0" w:shadow="0" w:frame="0"/>
+              <w:left w:val="single" w:color="000000" w:sz="4" w:space="0" w:shadow="0" w:frame="0"/>
+              <w:bottom w:val="single" w:color="000000" w:sz="4" w:space="0" w:shadow="0" w:frame="0"/>
+              <w:right w:val="single" w:color="000000" w:sz="4" w:space="0" w:shadow="0" w:frame="0"/>
+            </w:tcBorders>
+            <w:shd w:val="clear" w:color="auto" w:fill="auto"/>
+            <w:tcMar>
+              <w:top w:type="dxa" w:w="80"/>
+              <w:left w:type="dxa" w:w="80"/>
+              <w:bottom w:type="dxa" w:w="80"/>
+              <w:right w:type="dxa" w:w="80"/>
+            </w:tcMar>
+            <w:vAlign w:val="top"/>
+          </w:tcPr>
+          <w:p>
+            <w:pPr>
+              <w:pStyle w:val="Default"/>
+              <w:bidi w:val="0"/>
+              <w:spacing w:line="340" w:lineRule="atLeast"/>
+              <w:ind w:left="0" w:right="0" w:firstLine="0"/>
+              <w:jc w:val="left"/>
+              <w:rPr>
+                <w:rtl w:val="0"/>
+              </w:rPr>
+            </w:pPr>
+            <w:r>
+              <w:rPr>
+                <w:rFonts w:ascii="Arial" w:hAnsi="Arial"/>
+                <w:rtl w:val="0"/>
+              </w:rPr>
+              <w:t>GET Families and POST new Family</w:t>
+            </w:r>
+          </w:p>
+          <w:p>
+            <w:pPr>
+              <w:pStyle w:val="Default"/>
+              <w:bidi w:val="0"/>
+              <w:spacing w:line="340" w:lineRule="atLeast"/>
+              <w:ind w:left="0" w:right="0" w:firstLine="0"/>
+              <w:jc w:val="left"/>
+              <w:rPr>
+                <w:rtl w:val="0"/>
+              </w:rPr>
+            </w:pPr>
+          </w:p>
+          <w:p>
+            <w:pPr>
+              <w:pStyle w:val="Default"/>
+              <w:bidi w:val="0"/>
+              <w:spacing w:line="340" w:lineRule="atLeast"/>
+              <w:ind w:left="0" w:right="0" w:firstLine="0"/>
+              <w:jc w:val="left"/>
+              <w:rPr>
+                <w:rtl w:val="0"/>
+              </w:rPr>
+            </w:pPr>
+            <w:r>
+              <w:rPr>
+                <w:rFonts w:ascii="Arial" w:hAnsi="Arial"/>
+                <w:rtl w:val="0"/>
+              </w:rPr>
+              <w:t>GET, PUT, DELETE specific Family</w:t>
+            </w:r>
+          </w:p>
+        </w:tc>
+        <w:tc>
+          <w:tcPr>
+            <w:tcW w:type="dxa" w:w="2771"/>
+            <w:tcBorders>
+              <w:top w:val="single" w:color="000000" w:sz="4" w:space="0" w:shadow="0" w:frame="0"/>
+              <w:left w:val="single" w:color="000000" w:sz="4" w:space="0" w:shadow="0" w:frame="0"/>
+              <w:bottom w:val="single" w:color="000000" w:sz="4" w:space="0" w:shadow="0" w:frame="0"/>
+              <w:right w:val="single" w:color="000000" w:sz="4" w:space="0" w:shadow="0" w:frame="0"/>
+            </w:tcBorders>
+            <w:shd w:val="clear" w:color="auto" w:fill="auto"/>
+            <w:tcMar>
+              <w:top w:type="dxa" w:w="80"/>
+              <w:left w:type="dxa" w:w="80"/>
+              <w:bottom w:type="dxa" w:w="80"/>
+              <w:right w:type="dxa" w:w="80"/>
+            </w:tcMar>
+            <w:vAlign w:val="top"/>
+          </w:tcPr>
+          <w:p>
+            <w:pPr>
+              <w:pStyle w:val="Default"/>
+              <w:bidi w:val="0"/>
+              <w:spacing w:line="340" w:lineRule="atLeast"/>
+              <w:ind w:left="0" w:right="0" w:firstLine="0"/>
+              <w:jc w:val="left"/>
+              <w:rPr>
+                <w:rtl w:val="0"/>
+              </w:rPr>
+            </w:pPr>
+            <w:r>
+              <w:rPr>
+                <w:rFonts w:ascii="Arial" w:hAnsi="Arial"/>
+                <w:i w:val="1"/>
+                <w:iCs w:val="1"/>
+                <w:rtl w:val="0"/>
+              </w:rPr>
+              <w:t>/api/families</w:t>
+            </w:r>
+          </w:p>
+          <w:p>
+            <w:pPr>
+              <w:pStyle w:val="Default"/>
+              <w:bidi w:val="0"/>
+              <w:spacing w:line="340" w:lineRule="atLeast"/>
+              <w:ind w:left="0" w:right="0" w:firstLine="0"/>
+              <w:jc w:val="left"/>
+              <w:rPr>
+                <w:rtl w:val="0"/>
+              </w:rPr>
+            </w:pPr>
+          </w:p>
+          <w:p>
+            <w:pPr>
+              <w:pStyle w:val="Default"/>
+              <w:bidi w:val="0"/>
+              <w:spacing w:line="340" w:lineRule="atLeast"/>
+              <w:ind w:left="0" w:right="0" w:firstLine="0"/>
+              <w:jc w:val="left"/>
+              <w:rPr>
+                <w:rtl w:val="0"/>
+              </w:rPr>
+            </w:pPr>
+            <w:r>
+              <w:rPr>
+                <w:rFonts w:ascii="Arial" w:hAnsi="Arial"/>
+                <w:i w:val="1"/>
+                <w:iCs w:val="1"/>
+                <w:rtl w:val="0"/>
+              </w:rPr>
+              <w:t>/api/families/{familyId}</w:t>
+            </w:r>
+          </w:p>
+        </w:tc>
+      </w:tr>
+      <w:tr>
+        <w:tblPrEx>
+          <w:shd w:val="clear" w:color="auto" w:fill="ced7e7"/>
+        </w:tblPrEx>
+        <w:trPr>
+          <w:trHeight w:val="1263" w:hRule="atLeast"/>
+        </w:trPr>
+        <w:tc>
+          <w:tcPr>
+            <w:tcW w:type="dxa" w:w="1986"/>
+            <w:tcBorders>
+              <w:top w:val="single" w:color="000000" w:sz="4" w:space="0" w:shadow="0" w:frame="0"/>
+              <w:left w:val="single" w:color="000000" w:sz="4" w:space="0" w:shadow="0" w:frame="0"/>
+              <w:bottom w:val="single" w:color="000000" w:sz="4" w:space="0" w:shadow="0" w:frame="0"/>
+              <w:right w:val="single" w:color="000000" w:sz="4" w:space="0" w:shadow="0" w:frame="0"/>
+            </w:tcBorders>
+            <w:shd w:val="clear" w:color="auto" w:fill="fdeada"/>
+            <w:tcMar>
+              <w:top w:type="dxa" w:w="80"/>
+              <w:left w:type="dxa" w:w="80"/>
+              <w:bottom w:type="dxa" w:w="80"/>
+              <w:right w:type="dxa" w:w="80"/>
+            </w:tcMar>
+            <w:vAlign w:val="top"/>
+          </w:tcPr>
+          <w:p>
+            <w:pPr>
+              <w:keepNext w:val="0"/>
+              <w:keepLines w:val="0"/>
+              <w:pageBreakBefore w:val="0"/>
+              <w:widowControl w:val="1"/>
+              <w:shd w:val="clear" w:color="auto" w:fill="auto"/>
+              <w:tabs>
+                <w:tab w:val="left" w:pos="432"/>
+              </w:tabs>
+              <w:suppressAutoHyphens w:val="0"/>
+              <w:bidi w:val="0"/>
+              <w:spacing w:before="0" w:after="0" w:line="240" w:lineRule="auto"/>
+              <w:ind w:left="0" w:right="0" w:firstLine="0"/>
+              <w:jc w:val="left"/>
+              <w:outlineLvl w:val="9"/>
+              <w:rPr>
+                <w:rtl w:val="0"/>
+              </w:rPr>
+            </w:pPr>
+            <w:r>
+              <w:rPr>
+                <w:rFonts w:ascii="Arial" w:cs="Cambria" w:hAnsi="Arial" w:eastAsia="Cambria"/>
+                <w:b w:val="1"/>
+                <w:bCs w:val="1"/>
+                <w:i w:val="0"/>
+                <w:iCs w:val="0"/>
+                <w:caps w:val="0"/>
+                <w:smallCaps w:val="0"/>
+                <w:strike w:val="0"/>
+                <w:dstrike w:val="0"/>
+                <w:outline w:val="0"/>
+                <w:color w:val="000000"/>
+                <w:spacing w:val="0"/>
+                <w:kern w:val="0"/>
+                <w:position w:val="0"/>
+                <w:sz w:val="22"/>
+                <w:szCs w:val="22"/>
+                <w:u w:val="none" w:color="000000"/>
+                <w:vertAlign w:val="baseline"/>
+                <w:rtl w:val="0"/>
+                <w14:textOutline>
+                  <w14:noFill/>
+                </w14:textOutline>
+                <w14:textFill>
+                  <w14:solidFill>
+                    <w14:srgbClr w14:val="000000"/>
+                  </w14:solidFill>
+                </w14:textFill>
+              </w:rPr>
+              <w:t>15.  Budget Plan</w:t>
+            </w:r>
+          </w:p>
+        </w:tc>
+        <w:tc>
+          <w:tcPr>
+            <w:tcW w:type="dxa" w:w="4484"/>
+            <w:tcBorders>
+              <w:top w:val="single" w:color="000000" w:sz="4" w:space="0" w:shadow="0" w:frame="0"/>
+              <w:left w:val="single" w:color="000000" w:sz="4" w:space="0" w:shadow="0" w:frame="0"/>
+              <w:bottom w:val="single" w:color="000000" w:sz="4" w:space="0" w:shadow="0" w:frame="0"/>
+              <w:right w:val="single" w:color="000000" w:sz="4" w:space="0" w:shadow="0" w:frame="0"/>
+            </w:tcBorders>
+            <w:shd w:val="clear" w:color="auto" w:fill="auto"/>
+            <w:tcMar>
+              <w:top w:type="dxa" w:w="80"/>
+              <w:left w:type="dxa" w:w="80"/>
+              <w:bottom w:type="dxa" w:w="80"/>
+              <w:right w:type="dxa" w:w="80"/>
+            </w:tcMar>
+            <w:vAlign w:val="top"/>
+          </w:tcPr>
+          <w:p>
+            <w:pPr>
+              <w:pStyle w:val="Default"/>
+              <w:bidi w:val="0"/>
+              <w:spacing w:line="340" w:lineRule="atLeast"/>
+              <w:ind w:left="0" w:right="0" w:firstLine="0"/>
+              <w:jc w:val="left"/>
+              <w:rPr>
+                <w:rtl w:val="0"/>
+              </w:rPr>
+            </w:pPr>
+            <w:r>
+              <w:rPr>
+                <w:rFonts w:ascii="Arial" w:hAnsi="Arial"/>
+                <w:rtl w:val="0"/>
+              </w:rPr>
+              <w:t>GET Budgets and POST new Budget plan</w:t>
+            </w:r>
+          </w:p>
+          <w:p>
+            <w:pPr>
+              <w:pStyle w:val="Default"/>
+              <w:bidi w:val="0"/>
+              <w:spacing w:line="340" w:lineRule="atLeast"/>
+              <w:ind w:left="0" w:right="0" w:firstLine="0"/>
+              <w:jc w:val="left"/>
+              <w:rPr>
+                <w:rtl w:val="0"/>
+              </w:rPr>
+            </w:pPr>
+          </w:p>
+          <w:p>
+            <w:pPr>
+              <w:pStyle w:val="Default"/>
+              <w:bidi w:val="0"/>
+              <w:spacing w:line="340" w:lineRule="atLeast"/>
+              <w:ind w:left="0" w:right="0" w:firstLine="0"/>
+              <w:jc w:val="left"/>
+              <w:rPr>
+                <w:rtl w:val="0"/>
+              </w:rPr>
+            </w:pPr>
+            <w:r>
+              <w:rPr>
+                <w:rFonts w:ascii="Arial" w:hAnsi="Arial"/>
+                <w:rtl w:val="0"/>
+              </w:rPr>
+              <w:t>GET, PUT, DELETE specific Family</w:t>
+            </w:r>
+          </w:p>
+        </w:tc>
+        <w:tc>
+          <w:tcPr>
+            <w:tcW w:type="dxa" w:w="2771"/>
+            <w:tcBorders>
+              <w:top w:val="single" w:color="000000" w:sz="4" w:space="0" w:shadow="0" w:frame="0"/>
+              <w:left w:val="single" w:color="000000" w:sz="4" w:space="0" w:shadow="0" w:frame="0"/>
+              <w:bottom w:val="single" w:color="000000" w:sz="4" w:space="0" w:shadow="0" w:frame="0"/>
+              <w:right w:val="single" w:color="000000" w:sz="4" w:space="0" w:shadow="0" w:frame="0"/>
+            </w:tcBorders>
+            <w:shd w:val="clear" w:color="auto" w:fill="auto"/>
+            <w:tcMar>
+              <w:top w:type="dxa" w:w="80"/>
+              <w:left w:type="dxa" w:w="80"/>
+              <w:bottom w:type="dxa" w:w="80"/>
+              <w:right w:type="dxa" w:w="80"/>
+            </w:tcMar>
+            <w:vAlign w:val="top"/>
+          </w:tcPr>
+          <w:p>
+            <w:pPr>
+              <w:pStyle w:val="Default"/>
+              <w:bidi w:val="0"/>
+              <w:spacing w:line="340" w:lineRule="atLeast"/>
+              <w:ind w:left="0" w:right="0" w:firstLine="0"/>
+              <w:jc w:val="left"/>
+              <w:rPr>
+                <w:rtl w:val="0"/>
+              </w:rPr>
+            </w:pPr>
+            <w:r>
+              <w:rPr>
+                <w:rFonts w:ascii="Arial" w:hAnsi="Arial"/>
+                <w:i w:val="1"/>
+                <w:iCs w:val="1"/>
+                <w:rtl w:val="0"/>
+              </w:rPr>
+              <w:t>/api/budget_plans</w:t>
+            </w:r>
+          </w:p>
+          <w:p>
+            <w:pPr>
+              <w:pStyle w:val="Default"/>
+              <w:bidi w:val="0"/>
+              <w:spacing w:line="340" w:lineRule="atLeast"/>
+              <w:ind w:left="0" w:right="0" w:firstLine="0"/>
+              <w:jc w:val="left"/>
+              <w:rPr>
+                <w:rtl w:val="0"/>
+              </w:rPr>
+            </w:pPr>
+          </w:p>
+          <w:p>
+            <w:pPr>
+              <w:pStyle w:val="Default"/>
+              <w:bidi w:val="0"/>
+              <w:spacing w:line="340" w:lineRule="atLeast"/>
+              <w:ind w:left="0" w:right="0" w:firstLine="0"/>
+              <w:jc w:val="left"/>
+              <w:rPr>
+                <w:rtl w:val="0"/>
+              </w:rPr>
+            </w:pPr>
+            <w:r>
+              <w:rPr>
+                <w:rFonts w:ascii="Arial" w:hAnsi="Arial"/>
+                <w:i w:val="1"/>
+                <w:iCs w:val="1"/>
+                <w:rtl w:val="0"/>
+              </w:rPr>
+              <w:t>/api/budget_plans/{budget_planId}</w:t>
+            </w:r>
+          </w:p>
+        </w:tc>
+      </w:tr>
+      <w:tr>
+        <w:tblPrEx>
+          <w:shd w:val="clear" w:color="auto" w:fill="ced7e7"/>
+        </w:tblPrEx>
+        <w:trPr>
+          <w:trHeight w:val="1263" w:hRule="atLeast"/>
+        </w:trPr>
+        <w:tc>
+          <w:tcPr>
+            <w:tcW w:type="dxa" w:w="1986"/>
+            <w:tcBorders>
+              <w:top w:val="single" w:color="000000" w:sz="4" w:space="0" w:shadow="0" w:frame="0"/>
+              <w:left w:val="single" w:color="000000" w:sz="4" w:space="0" w:shadow="0" w:frame="0"/>
+              <w:bottom w:val="single" w:color="000000" w:sz="4" w:space="0" w:shadow="0" w:frame="0"/>
+              <w:right w:val="single" w:color="000000" w:sz="4" w:space="0" w:shadow="0" w:frame="0"/>
+            </w:tcBorders>
+            <w:shd w:val="clear" w:color="auto" w:fill="fdeada"/>
+            <w:tcMar>
+              <w:top w:type="dxa" w:w="80"/>
+              <w:left w:type="dxa" w:w="80"/>
+              <w:bottom w:type="dxa" w:w="80"/>
+              <w:right w:type="dxa" w:w="80"/>
+            </w:tcMar>
+            <w:vAlign w:val="top"/>
+          </w:tcPr>
+          <w:p>
+            <w:pPr>
+              <w:keepNext w:val="0"/>
+              <w:keepLines w:val="0"/>
+              <w:pageBreakBefore w:val="0"/>
+              <w:widowControl w:val="1"/>
+              <w:shd w:val="clear" w:color="auto" w:fill="auto"/>
+              <w:tabs>
+                <w:tab w:val="left" w:pos="432"/>
+              </w:tabs>
+              <w:suppressAutoHyphens w:val="0"/>
+              <w:bidi w:val="0"/>
+              <w:spacing w:before="0" w:after="0" w:line="240" w:lineRule="auto"/>
+              <w:ind w:left="0" w:right="0" w:firstLine="0"/>
+              <w:jc w:val="left"/>
+              <w:outlineLvl w:val="9"/>
+              <w:rPr>
+                <w:rtl w:val="0"/>
+              </w:rPr>
+            </w:pPr>
+            <w:r>
+              <w:rPr>
+                <w:rFonts w:ascii="Arial" w:cs="Cambria" w:hAnsi="Arial" w:eastAsia="Cambria"/>
+                <w:b w:val="1"/>
+                <w:bCs w:val="1"/>
+                <w:i w:val="0"/>
+                <w:iCs w:val="0"/>
+                <w:caps w:val="0"/>
+                <w:smallCaps w:val="0"/>
+                <w:strike w:val="0"/>
+                <w:dstrike w:val="0"/>
+                <w:outline w:val="0"/>
+                <w:color w:val="000000"/>
+                <w:spacing w:val="0"/>
+                <w:kern w:val="0"/>
+                <w:position w:val="0"/>
+                <w:sz w:val="22"/>
+                <w:szCs w:val="22"/>
+                <w:u w:val="none" w:color="000000"/>
+                <w:vertAlign w:val="baseline"/>
+                <w:rtl w:val="0"/>
+                <w14:textOutline>
+                  <w14:noFill/>
+                </w14:textOutline>
+                <w14:textFill>
+                  <w14:solidFill>
+                    <w14:srgbClr w14:val="000000"/>
+                  </w14:solidFill>
+                </w14:textFill>
+              </w:rPr>
+              <w:t>16.  Predictions</w:t>
+            </w:r>
+          </w:p>
+        </w:tc>
+        <w:tc>
+          <w:tcPr>
+            <w:tcW w:type="dxa" w:w="4484"/>
+            <w:tcBorders>
+              <w:top w:val="single" w:color="000000" w:sz="4" w:space="0" w:shadow="0" w:frame="0"/>
+              <w:left w:val="single" w:color="000000" w:sz="4" w:space="0" w:shadow="0" w:frame="0"/>
+              <w:bottom w:val="single" w:color="000000" w:sz="4" w:space="0" w:shadow="0" w:frame="0"/>
+              <w:right w:val="single" w:color="000000" w:sz="4" w:space="0" w:shadow="0" w:frame="0"/>
+            </w:tcBorders>
+            <w:shd w:val="clear" w:color="auto" w:fill="auto"/>
+            <w:tcMar>
+              <w:top w:type="dxa" w:w="80"/>
+              <w:left w:type="dxa" w:w="80"/>
+              <w:bottom w:type="dxa" w:w="80"/>
+              <w:right w:type="dxa" w:w="80"/>
+            </w:tcMar>
+            <w:vAlign w:val="top"/>
+          </w:tcPr>
+          <w:p>
+            <w:pPr>
+              <w:pStyle w:val="Default"/>
+              <w:bidi w:val="0"/>
+              <w:spacing w:line="340" w:lineRule="atLeast"/>
+              <w:ind w:left="0" w:right="0" w:firstLine="0"/>
+              <w:jc w:val="left"/>
+              <w:rPr>
+                <w:rtl w:val="0"/>
+              </w:rPr>
+            </w:pPr>
+            <w:r>
+              <w:rPr>
+                <w:rFonts w:ascii="Arial" w:hAnsi="Arial"/>
+                <w:rtl w:val="0"/>
+              </w:rPr>
+              <w:t>GET Predictions and POST new Prediction</w:t>
+            </w:r>
+          </w:p>
+          <w:p>
+            <w:pPr>
+              <w:pStyle w:val="Default"/>
+              <w:bidi w:val="0"/>
+              <w:spacing w:line="340" w:lineRule="atLeast"/>
+              <w:ind w:left="0" w:right="0" w:firstLine="0"/>
+              <w:jc w:val="left"/>
+              <w:rPr>
+                <w:rtl w:val="0"/>
+              </w:rPr>
+            </w:pPr>
+          </w:p>
+          <w:p>
+            <w:pPr>
+              <w:pStyle w:val="Default"/>
+              <w:bidi w:val="0"/>
+              <w:spacing w:line="340" w:lineRule="atLeast"/>
+              <w:ind w:left="0" w:right="0" w:firstLine="0"/>
+              <w:jc w:val="left"/>
+              <w:rPr>
+                <w:rtl w:val="0"/>
+              </w:rPr>
+            </w:pPr>
+            <w:r>
+              <w:rPr>
+                <w:rFonts w:ascii="Arial" w:hAnsi="Arial"/>
+                <w:rtl w:val="0"/>
+              </w:rPr>
+              <w:t>GET, PUT, DELETE specific Prediction</w:t>
+            </w:r>
+          </w:p>
+        </w:tc>
+        <w:tc>
+          <w:tcPr>
+            <w:tcW w:type="dxa" w:w="2771"/>
+            <w:tcBorders>
+              <w:top w:val="single" w:color="000000" w:sz="4" w:space="0" w:shadow="0" w:frame="0"/>
+              <w:left w:val="single" w:color="000000" w:sz="4" w:space="0" w:shadow="0" w:frame="0"/>
+              <w:bottom w:val="single" w:color="000000" w:sz="4" w:space="0" w:shadow="0" w:frame="0"/>
+              <w:right w:val="single" w:color="000000" w:sz="4" w:space="0" w:shadow="0" w:frame="0"/>
+            </w:tcBorders>
+            <w:shd w:val="clear" w:color="auto" w:fill="auto"/>
+            <w:tcMar>
+              <w:top w:type="dxa" w:w="80"/>
+              <w:left w:type="dxa" w:w="80"/>
+              <w:bottom w:type="dxa" w:w="80"/>
+              <w:right w:type="dxa" w:w="80"/>
+            </w:tcMar>
+            <w:vAlign w:val="top"/>
+          </w:tcPr>
+          <w:p>
+            <w:pPr>
+              <w:pStyle w:val="Default"/>
+              <w:bidi w:val="0"/>
+              <w:spacing w:line="340" w:lineRule="atLeast"/>
+              <w:ind w:left="0" w:right="0" w:firstLine="0"/>
+              <w:jc w:val="left"/>
+              <w:rPr>
+                <w:rtl w:val="0"/>
+              </w:rPr>
+            </w:pPr>
+            <w:r>
+              <w:rPr>
+                <w:rFonts w:ascii="Arial" w:hAnsi="Arial"/>
+                <w:i w:val="1"/>
+                <w:iCs w:val="1"/>
+                <w:rtl w:val="0"/>
+              </w:rPr>
+              <w:t>/api/predictions</w:t>
+            </w:r>
+          </w:p>
+          <w:p>
+            <w:pPr>
+              <w:pStyle w:val="Default"/>
+              <w:bidi w:val="0"/>
+              <w:spacing w:line="340" w:lineRule="atLeast"/>
+              <w:ind w:left="0" w:right="0" w:firstLine="0"/>
+              <w:jc w:val="left"/>
+              <w:rPr>
+                <w:rtl w:val="0"/>
+              </w:rPr>
+            </w:pPr>
+          </w:p>
+          <w:p>
+            <w:pPr>
+              <w:pStyle w:val="Default"/>
+              <w:bidi w:val="0"/>
+              <w:spacing w:line="340" w:lineRule="atLeast"/>
+              <w:ind w:left="0" w:right="0" w:firstLine="0"/>
+              <w:jc w:val="left"/>
+              <w:rPr>
+                <w:rtl w:val="0"/>
+              </w:rPr>
+            </w:pPr>
+            <w:r>
+              <w:rPr>
+                <w:rFonts w:ascii="Arial" w:hAnsi="Arial"/>
+                <w:i w:val="1"/>
+                <w:iCs w:val="1"/>
+                <w:rtl w:val="0"/>
+              </w:rPr>
+              <w:t>/api/predictions/{predictionId}</w:t>
+            </w:r>
+          </w:p>
+        </w:tc>
+      </w:tr>
+      <w:tr>
+        <w:tblPrEx>
+          <w:shd w:val="clear" w:color="auto" w:fill="ced7e7"/>
+        </w:tblPrEx>
+        <w:trPr>
+          <w:trHeight w:val="1603" w:hRule="atLeast"/>
+        </w:trPr>
+        <w:tc>
+          <w:tcPr>
+            <w:tcW w:type="dxa" w:w="1986"/>
+            <w:tcBorders>
+              <w:top w:val="single" w:color="000000" w:sz="4" w:space="0" w:shadow="0" w:frame="0"/>
+              <w:left w:val="single" w:color="000000" w:sz="4" w:space="0" w:shadow="0" w:frame="0"/>
+              <w:bottom w:val="single" w:color="000000" w:sz="4" w:space="0" w:shadow="0" w:frame="0"/>
+              <w:right w:val="single" w:color="000000" w:sz="4" w:space="0" w:shadow="0" w:frame="0"/>
+            </w:tcBorders>
+            <w:shd w:val="clear" w:color="auto" w:fill="fdeada"/>
+            <w:tcMar>
+              <w:top w:type="dxa" w:w="80"/>
+              <w:left w:type="dxa" w:w="80"/>
+              <w:bottom w:type="dxa" w:w="80"/>
+              <w:right w:type="dxa" w:w="80"/>
+            </w:tcMar>
+            <w:vAlign w:val="top"/>
+          </w:tcPr>
+          <w:p>
+            <w:pPr>
+              <w:keepNext w:val="0"/>
+              <w:keepLines w:val="0"/>
+              <w:pageBreakBefore w:val="0"/>
+              <w:widowControl w:val="1"/>
+              <w:shd w:val="clear" w:color="auto" w:fill="auto"/>
+              <w:tabs>
+                <w:tab w:val="left" w:pos="432"/>
+              </w:tabs>
+              <w:suppressAutoHyphens w:val="0"/>
+              <w:bidi w:val="0"/>
+              <w:spacing w:before="0" w:after="0" w:line="240" w:lineRule="auto"/>
+              <w:ind w:left="0" w:right="0" w:firstLine="0"/>
+              <w:jc w:val="left"/>
+              <w:outlineLvl w:val="9"/>
+              <w:rPr>
+                <w:rtl w:val="0"/>
+              </w:rPr>
+            </w:pPr>
+            <w:r>
+              <w:rPr>
+                <w:rFonts w:ascii="Arial" w:cs="Cambria" w:hAnsi="Arial" w:eastAsia="Cambria"/>
+                <w:b w:val="1"/>
+                <w:bCs w:val="1"/>
+                <w:i w:val="0"/>
+                <w:iCs w:val="0"/>
+                <w:caps w:val="0"/>
+                <w:smallCaps w:val="0"/>
+                <w:strike w:val="0"/>
+                <w:dstrike w:val="0"/>
+                <w:outline w:val="0"/>
+                <w:color w:val="000000"/>
+                <w:spacing w:val="0"/>
+                <w:kern w:val="0"/>
+                <w:position w:val="0"/>
+                <w:sz w:val="22"/>
+                <w:szCs w:val="22"/>
+                <w:u w:val="none" w:color="000000"/>
+                <w:vertAlign w:val="baseline"/>
+                <w:rtl w:val="0"/>
+                <w14:textOutline>
+                  <w14:noFill/>
+                </w14:textOutline>
+                <w14:textFill>
+                  <w14:solidFill>
+                    <w14:srgbClr w14:val="000000"/>
+                  </w14:solidFill>
+                </w14:textFill>
+              </w:rPr>
+              <w:t>17.  Discussion</w:t>
+            </w:r>
+          </w:p>
+        </w:tc>
+        <w:tc>
+          <w:tcPr>
+            <w:tcW w:type="dxa" w:w="4484"/>
+            <w:tcBorders>
+              <w:top w:val="single" w:color="000000" w:sz="4" w:space="0" w:shadow="0" w:frame="0"/>
+              <w:left w:val="single" w:color="000000" w:sz="4" w:space="0" w:shadow="0" w:frame="0"/>
+              <w:bottom w:val="single" w:color="000000" w:sz="4" w:space="0" w:shadow="0" w:frame="0"/>
+              <w:right w:val="single" w:color="000000" w:sz="4" w:space="0" w:shadow="0" w:frame="0"/>
+            </w:tcBorders>
+            <w:shd w:val="clear" w:color="auto" w:fill="auto"/>
+            <w:tcMar>
+              <w:top w:type="dxa" w:w="80"/>
+              <w:left w:type="dxa" w:w="80"/>
+              <w:bottom w:type="dxa" w:w="80"/>
+              <w:right w:type="dxa" w:w="80"/>
+            </w:tcMar>
+            <w:vAlign w:val="top"/>
+          </w:tcPr>
+          <w:p>
+            <w:pPr>
+              <w:pStyle w:val="Default"/>
+              <w:bidi w:val="0"/>
+              <w:spacing w:line="340" w:lineRule="atLeast"/>
+              <w:ind w:left="0" w:right="0" w:firstLine="0"/>
+              <w:jc w:val="left"/>
+              <w:rPr>
+                <w:rtl w:val="0"/>
+              </w:rPr>
+            </w:pPr>
+            <w:r>
+              <w:rPr>
+                <w:rFonts w:ascii="Arial" w:hAnsi="Arial"/>
+                <w:rtl w:val="0"/>
+              </w:rPr>
+              <w:t>GET Discussions and POST new Discussion</w:t>
+            </w:r>
+          </w:p>
+          <w:p>
+            <w:pPr>
+              <w:pStyle w:val="Default"/>
+              <w:bidi w:val="0"/>
+              <w:spacing w:line="340" w:lineRule="atLeast"/>
+              <w:ind w:left="0" w:right="0" w:firstLine="0"/>
+              <w:jc w:val="left"/>
+              <w:rPr>
+                <w:rtl w:val="0"/>
+              </w:rPr>
+            </w:pPr>
+          </w:p>
+          <w:p>
+            <w:pPr>
+              <w:pStyle w:val="Default"/>
+              <w:bidi w:val="0"/>
+              <w:spacing w:line="340" w:lineRule="atLeast"/>
+              <w:ind w:left="0" w:right="0" w:firstLine="0"/>
+              <w:jc w:val="left"/>
+              <w:rPr>
+                <w:rtl w:val="0"/>
+              </w:rPr>
+            </w:pPr>
+            <w:r>
+              <w:rPr>
+                <w:rFonts w:ascii="Arial" w:hAnsi="Arial"/>
+                <w:rtl w:val="0"/>
+              </w:rPr>
+              <w:t>GET, PUT, DELETE specific Discussion</w:t>
+            </w:r>
+          </w:p>
+        </w:tc>
+        <w:tc>
+          <w:tcPr>
+            <w:tcW w:type="dxa" w:w="2771"/>
+            <w:tcBorders>
+              <w:top w:val="single" w:color="000000" w:sz="4" w:space="0" w:shadow="0" w:frame="0"/>
+              <w:left w:val="single" w:color="000000" w:sz="4" w:space="0" w:shadow="0" w:frame="0"/>
+              <w:bottom w:val="single" w:color="000000" w:sz="4" w:space="0" w:shadow="0" w:frame="0"/>
+              <w:right w:val="single" w:color="000000" w:sz="4" w:space="0" w:shadow="0" w:frame="0"/>
+            </w:tcBorders>
+            <w:shd w:val="clear" w:color="auto" w:fill="auto"/>
+            <w:tcMar>
+              <w:top w:type="dxa" w:w="80"/>
+              <w:left w:type="dxa" w:w="80"/>
+              <w:bottom w:type="dxa" w:w="80"/>
+              <w:right w:type="dxa" w:w="80"/>
+            </w:tcMar>
+            <w:vAlign w:val="top"/>
+          </w:tcPr>
+          <w:p>
+            <w:pPr>
+              <w:pStyle w:val="Default"/>
+              <w:bidi w:val="0"/>
+              <w:spacing w:line="340" w:lineRule="atLeast"/>
+              <w:ind w:left="0" w:right="0" w:firstLine="0"/>
+              <w:jc w:val="left"/>
+              <w:rPr>
+                <w:rtl w:val="0"/>
+              </w:rPr>
+            </w:pPr>
+            <w:r>
+              <w:rPr>
+                <w:rFonts w:ascii="Arial" w:hAnsi="Arial"/>
+                <w:i w:val="1"/>
+                <w:iCs w:val="1"/>
+                <w:rtl w:val="0"/>
+              </w:rPr>
+              <w:t>/api/discussions</w:t>
+            </w:r>
+          </w:p>
+          <w:p>
+            <w:pPr>
+              <w:pStyle w:val="Default"/>
+              <w:bidi w:val="0"/>
+              <w:spacing w:line="340" w:lineRule="atLeast"/>
+              <w:ind w:left="0" w:right="0" w:firstLine="0"/>
+              <w:jc w:val="left"/>
+              <w:rPr>
+                <w:rtl w:val="0"/>
+              </w:rPr>
+            </w:pPr>
+          </w:p>
+          <w:p>
+            <w:pPr>
+              <w:pStyle w:val="Default"/>
+              <w:bidi w:val="0"/>
+              <w:spacing w:line="340" w:lineRule="atLeast"/>
+              <w:ind w:left="0" w:right="0" w:firstLine="0"/>
+              <w:jc w:val="left"/>
+              <w:rPr>
+                <w:rtl w:val="0"/>
+              </w:rPr>
+            </w:pPr>
+          </w:p>
+          <w:p>
+            <w:pPr>
+              <w:pStyle w:val="Default"/>
+              <w:bidi w:val="0"/>
+              <w:spacing w:line="340" w:lineRule="atLeast"/>
+              <w:ind w:left="0" w:right="0" w:firstLine="0"/>
+              <w:jc w:val="left"/>
+              <w:rPr>
+                <w:rtl w:val="0"/>
+              </w:rPr>
+            </w:pPr>
+            <w:r>
+              <w:rPr>
+                <w:rFonts w:ascii="Arial" w:hAnsi="Arial"/>
+                <w:i w:val="1"/>
+                <w:iCs w:val="1"/>
+                <w:rtl w:val="0"/>
+              </w:rPr>
+              <w:t>/api/discussions/{discussionId}</w:t>
             </w:r>
           </w:p>
         </w:tc>

</xml_diff>